<commit_message>
Added Interactive Lectures 5 and 6, Started Critical Thinking 6
</commit_message>
<xml_diff>
--- a/CriticalThinking5/CT5_Writing_Queries.docx
+++ b/CriticalThinking5/CT5_Writing_Queries.docx
@@ -343,10 +343,13 @@
         <w:pStyle w:val="NormalWeb"/>
       </w:pPr>
       <w:r>
-        <w:t>Full resolution images of the figures shown may be viewed with CSU Global Login</w:t>
-      </w:r>
-      <w:r>
-        <w:t xml:space="preserve"> via Google Drive here:</w:t>
+        <w:t xml:space="preserve">Full resolution images of the figures shown may be viewed </w:t>
+      </w:r>
+      <w:r>
+        <w:t>on my public GitHub repository here</w:t>
+      </w:r>
+      <w:r>
+        <w:t>:</w:t>
       </w:r>
       <w:r>
         <w:t xml:space="preserve"> </w:t>
@@ -356,19 +359,27 @@
           <w:rPr>
             <w:rStyle w:val="Hyperlink"/>
           </w:rPr>
-          <w:t>https://drive.google.com/drive/folders/1nKcaGnn44djHxhVxw</w:t>
+          <w:t>https://github.com/speters33w/CSUGlobal_ITS410/blob/main/CriticalThinking5/Module_5_Critical_Thinking.md</w:t>
         </w:r>
+      </w:hyperlink>
+      <w:r>
+        <w:t xml:space="preserve">, or </w:t>
+      </w:r>
+      <w:r>
+        <w:t>with CSU Global Login</w:t>
+      </w:r>
+      <w:r>
+        <w:t xml:space="preserve"> via Google Drive here:</w:t>
+      </w:r>
+      <w:r>
+        <w:t xml:space="preserve"> </w:t>
+      </w:r>
+      <w:hyperlink r:id="rId10" w:history="1">
         <w:r>
           <w:rPr>
             <w:rStyle w:val="Hyperlink"/>
           </w:rPr>
-          <w:t>4</w:t>
-        </w:r>
-        <w:r>
-          <w:rPr>
-            <w:rStyle w:val="Hyperlink"/>
-          </w:rPr>
-          <w:t>bNWfAykEXrzjV5?usp=sharing</w:t>
+          <w:t>https://drive.google.com/drive/folders/1nKcaGnn44djHxhVxw4bNWfAykEXrzjV5?usp=sharing</w:t>
         </w:r>
       </w:hyperlink>
     </w:p>
@@ -463,7 +474,7 @@
           <w:noProof/>
         </w:rPr>
         <w:drawing>
-          <wp:inline distT="0" distB="0" distL="0" distR="0" wp14:anchorId="319A440A" wp14:editId="256E1830">
+          <wp:inline distT="0" distB="0" distL="0" distR="0" wp14:anchorId="319A440A" wp14:editId="5BD372B7">
             <wp:extent cx="5171930" cy="2907790"/>
             <wp:effectExtent l="0" t="0" r="0" b="0"/>
             <wp:docPr id="2003217080" name="Picture 2003217080"/>
@@ -478,7 +489,7 @@
                     <pic:cNvPicPr/>
                   </pic:nvPicPr>
                   <pic:blipFill>
-                    <a:blip r:embed="rId10" cstate="print">
+                    <a:blip r:embed="rId11" cstate="print">
                       <a:extLst>
                         <a:ext uri="{28A0092B-C50C-407E-A947-70E740481C1C}">
                           <a14:useLocalDpi xmlns:a14="http://schemas.microsoft.com/office/drawing/2010/main" val="0"/>
@@ -719,7 +730,7 @@
           <w:noProof/>
         </w:rPr>
         <w:drawing>
-          <wp:inline distT="0" distB="0" distL="0" distR="0" wp14:anchorId="319A440C" wp14:editId="457E9D87">
+          <wp:inline distT="0" distB="0" distL="0" distR="0" wp14:anchorId="319A440C" wp14:editId="5E897ED4">
             <wp:extent cx="5171928" cy="2907790"/>
             <wp:effectExtent l="0" t="0" r="0" b="0"/>
             <wp:docPr id="1031687601" name="Picture 1031687601"/>
@@ -734,7 +745,7 @@
                     <pic:cNvPicPr/>
                   </pic:nvPicPr>
                   <pic:blipFill>
-                    <a:blip r:embed="rId11" cstate="print">
+                    <a:blip r:embed="rId12" cstate="print">
                       <a:extLst>
                         <a:ext uri="{28A0092B-C50C-407E-A947-70E740481C1C}">
                           <a14:useLocalDpi xmlns:a14="http://schemas.microsoft.com/office/drawing/2010/main" val="0"/>
@@ -1026,7 +1037,7 @@
           <w:noProof/>
         </w:rPr>
         <w:drawing>
-          <wp:inline distT="0" distB="0" distL="0" distR="0" wp14:anchorId="319A440E" wp14:editId="6AE7463E">
+          <wp:inline distT="0" distB="0" distL="0" distR="0" wp14:anchorId="319A440E" wp14:editId="1C400195">
             <wp:extent cx="5171928" cy="2907789"/>
             <wp:effectExtent l="0" t="0" r="0" b="0"/>
             <wp:docPr id="2071837667" name="Picture 2071837667"/>
@@ -1041,7 +1052,7 @@
                     <pic:cNvPicPr/>
                   </pic:nvPicPr>
                   <pic:blipFill>
-                    <a:blip r:embed="rId12" cstate="print">
+                    <a:blip r:embed="rId13" cstate="print">
                       <a:extLst>
                         <a:ext uri="{28A0092B-C50C-407E-A947-70E740481C1C}">
                           <a14:useLocalDpi xmlns:a14="http://schemas.microsoft.com/office/drawing/2010/main" val="0"/>
@@ -1314,7 +1325,7 @@
           <w:noProof/>
         </w:rPr>
         <w:drawing>
-          <wp:inline distT="0" distB="0" distL="0" distR="0" wp14:anchorId="319A4410" wp14:editId="176A7A6C">
+          <wp:inline distT="0" distB="0" distL="0" distR="0" wp14:anchorId="319A4410" wp14:editId="6C693C6D">
             <wp:extent cx="5171926" cy="2907789"/>
             <wp:effectExtent l="0" t="0" r="0" b="0"/>
             <wp:docPr id="1594587595" name="Picture 1594587595"/>
@@ -1329,7 +1340,7 @@
                     <pic:cNvPicPr/>
                   </pic:nvPicPr>
                   <pic:blipFill>
-                    <a:blip r:embed="rId13" cstate="print">
+                    <a:blip r:embed="rId14" cstate="print">
                       <a:extLst>
                         <a:ext uri="{28A0092B-C50C-407E-A947-70E740481C1C}">
                           <a14:useLocalDpi xmlns:a14="http://schemas.microsoft.com/office/drawing/2010/main" val="0"/>
@@ -1369,8 +1380,8 @@
       </w:pPr>
     </w:p>
     <w:sectPr>
-      <w:headerReference w:type="default" r:id="rId14"/>
-      <w:headerReference w:type="first" r:id="rId15"/>
+      <w:headerReference w:type="default" r:id="rId15"/>
+      <w:headerReference w:type="first" r:id="rId16"/>
       <w:pgSz w:w="12240" w:h="15840"/>
       <w:pgMar w:top="1440" w:right="1440" w:bottom="1440" w:left="1440" w:header="720" w:footer="720" w:gutter="0"/>
       <w:cols w:space="720"/>

</xml_diff>